<commit_message>
Actualizada lista de pendientes
</commit_message>
<xml_diff>
--- a/articomsa/Pendientes/PENDIENTES.docx
+++ b/articomsa/Pendientes/PENDIENTES.docx
@@ -44,7 +44,7 @@
     </w:p>
     <w:p>
       <w:pPr>
-        <w:pStyle w:val="ListParagraph"/>
+        <w:pStyle w:val="Prrafodelista"/>
         <w:numPr>
           <w:ilvl w:val="0"/>
           <w:numId w:val="2"/>
@@ -65,7 +65,7 @@
     </w:p>
     <w:p>
       <w:pPr>
-        <w:pStyle w:val="ListParagraph"/>
+        <w:pStyle w:val="Prrafodelista"/>
         <w:numPr>
           <w:ilvl w:val="0"/>
           <w:numId w:val="2"/>
@@ -86,7 +86,7 @@
     </w:p>
     <w:p>
       <w:pPr>
-        <w:pStyle w:val="ListParagraph"/>
+        <w:pStyle w:val="Prrafodelista"/>
         <w:numPr>
           <w:ilvl w:val="0"/>
           <w:numId w:val="2"/>
@@ -105,7 +105,7 @@
     </w:p>
     <w:p>
       <w:pPr>
-        <w:pStyle w:val="ListParagraph"/>
+        <w:pStyle w:val="Prrafodelista"/>
         <w:numPr>
           <w:ilvl w:val="0"/>
           <w:numId w:val="2"/>
@@ -147,7 +147,7 @@
     </w:p>
     <w:p>
       <w:pPr>
-        <w:pStyle w:val="ListParagraph"/>
+        <w:pStyle w:val="Prrafodelista"/>
         <w:numPr>
           <w:ilvl w:val="0"/>
           <w:numId w:val="2"/>
@@ -166,7 +166,7 @@
     </w:p>
     <w:p>
       <w:pPr>
-        <w:pStyle w:val="ListParagraph"/>
+        <w:pStyle w:val="Prrafodelista"/>
         <w:numPr>
           <w:ilvl w:val="0"/>
           <w:numId w:val="2"/>
@@ -185,7 +185,7 @@
     </w:p>
     <w:p>
       <w:pPr>
-        <w:pStyle w:val="ListParagraph"/>
+        <w:pStyle w:val="Prrafodelista"/>
         <w:numPr>
           <w:ilvl w:val="0"/>
           <w:numId w:val="2"/>
@@ -204,7 +204,7 @@
     </w:p>
     <w:p>
       <w:pPr>
-        <w:pStyle w:val="ListParagraph"/>
+        <w:pStyle w:val="Prrafodelista"/>
         <w:numPr>
           <w:ilvl w:val="0"/>
           <w:numId w:val="2"/>
@@ -232,11 +232,10 @@
         </w:rPr>
         <w:t xml:space="preserve">”. </w:t>
       </w:r>
-      <w:bookmarkStart w:id="0" w:name="_GoBack"/>
-    </w:p>
-    <w:p>
-      <w:pPr>
-        <w:pStyle w:val="ListParagraph"/>
+    </w:p>
+    <w:p>
+      <w:pPr>
+        <w:pStyle w:val="Prrafodelista"/>
         <w:numPr>
           <w:ilvl w:val="0"/>
           <w:numId w:val="2"/>
@@ -253,7 +252,6 @@
         <w:t>Definir ingreso de cantidades por presentación</w:t>
       </w:r>
     </w:p>
-    <w:bookmarkEnd w:id="0"/>
     <w:p>
       <w:pPr>
         <w:rPr>
@@ -279,7 +277,7 @@
     </w:p>
     <w:p>
       <w:pPr>
-        <w:pStyle w:val="ListParagraph"/>
+        <w:pStyle w:val="Prrafodelista"/>
         <w:numPr>
           <w:ilvl w:val="0"/>
           <w:numId w:val="2"/>
@@ -298,7 +296,7 @@
     </w:p>
     <w:p>
       <w:pPr>
-        <w:pStyle w:val="ListParagraph"/>
+        <w:pStyle w:val="Prrafodelista"/>
         <w:numPr>
           <w:ilvl w:val="0"/>
           <w:numId w:val="2"/>
@@ -349,43 +347,224 @@
     </w:p>
     <w:p>
       <w:pPr>
-        <w:pStyle w:val="ListParagraph"/>
-        <w:numPr>
-          <w:ilvl w:val="0"/>
-          <w:numId w:val="2"/>
-        </w:numPr>
-        <w:rPr>
-          <w:b/>
-          <w:sz w:val="36"/>
-        </w:rPr>
-      </w:pPr>
-      <w:r>
-        <w:rPr>
-          <w:sz w:val="36"/>
+        <w:pStyle w:val="Prrafodelista"/>
+        <w:numPr>
+          <w:ilvl w:val="0"/>
+          <w:numId w:val="2"/>
+        </w:numPr>
+        <w:rPr>
+          <w:b/>
+          <w:sz w:val="36"/>
+          <w:highlight w:val="green"/>
+        </w:rPr>
+      </w:pPr>
+      <w:r>
+        <w:rPr>
+          <w:sz w:val="36"/>
+          <w:highlight w:val="green"/>
         </w:rPr>
         <w:t>Consultar Rutas</w:t>
       </w:r>
     </w:p>
     <w:p>
       <w:pPr>
-        <w:pStyle w:val="ListParagraph"/>
-        <w:numPr>
-          <w:ilvl w:val="0"/>
-          <w:numId w:val="2"/>
-        </w:numPr>
-        <w:rPr>
-          <w:b/>
-          <w:sz w:val="36"/>
-        </w:rPr>
-      </w:pPr>
-    </w:p>
-    <w:p>
-      <w:pPr>
-        <w:rPr>
-          <w:b/>
-          <w:sz w:val="36"/>
-        </w:rPr>
-      </w:pPr>
+        <w:pStyle w:val="Prrafodelista"/>
+        <w:numPr>
+          <w:ilvl w:val="0"/>
+          <w:numId w:val="2"/>
+        </w:numPr>
+        <w:rPr>
+          <w:b/>
+          <w:sz w:val="36"/>
+        </w:rPr>
+      </w:pPr>
+      <w:r>
+        <w:rPr>
+          <w:sz w:val="36"/>
+        </w:rPr>
+        <w:t>Arreglar CSS</w:t>
+      </w:r>
+    </w:p>
+    <w:p>
+      <w:pPr>
+        <w:rPr>
+          <w:b/>
+          <w:sz w:val="36"/>
+        </w:rPr>
+      </w:pPr>
+    </w:p>
+    <w:p>
+      <w:pPr>
+        <w:rPr>
+          <w:b/>
+          <w:sz w:val="48"/>
+        </w:rPr>
+      </w:pPr>
+      <w:r>
+        <w:rPr>
+          <w:b/>
+          <w:sz w:val="48"/>
+        </w:rPr>
+        <w:t>USUARIOS</w:t>
+      </w:r>
+    </w:p>
+    <w:p>
+      <w:pPr>
+        <w:pStyle w:val="Prrafodelista"/>
+        <w:numPr>
+          <w:ilvl w:val="0"/>
+          <w:numId w:val="2"/>
+        </w:numPr>
+        <w:rPr>
+          <w:b/>
+          <w:sz w:val="36"/>
+        </w:rPr>
+      </w:pPr>
+      <w:r>
+        <w:rPr>
+          <w:sz w:val="36"/>
+        </w:rPr>
+        <w:t>Crear</w:t>
+      </w:r>
+    </w:p>
+    <w:p>
+      <w:pPr>
+        <w:pStyle w:val="Prrafodelista"/>
+        <w:numPr>
+          <w:ilvl w:val="0"/>
+          <w:numId w:val="2"/>
+        </w:numPr>
+        <w:rPr>
+          <w:b/>
+          <w:sz w:val="36"/>
+        </w:rPr>
+      </w:pPr>
+      <w:r>
+        <w:rPr>
+          <w:sz w:val="36"/>
+        </w:rPr>
+        <w:t>Modificar</w:t>
+      </w:r>
+    </w:p>
+    <w:p>
+      <w:pPr>
+        <w:pStyle w:val="Prrafodelista"/>
+        <w:numPr>
+          <w:ilvl w:val="0"/>
+          <w:numId w:val="2"/>
+        </w:numPr>
+        <w:rPr>
+          <w:b/>
+          <w:sz w:val="36"/>
+        </w:rPr>
+      </w:pPr>
+      <w:r>
+        <w:rPr>
+          <w:sz w:val="36"/>
+        </w:rPr>
+        <w:t>Eliminar</w:t>
+      </w:r>
+    </w:p>
+    <w:p>
+      <w:pPr>
+        <w:pStyle w:val="Prrafodelista"/>
+        <w:numPr>
+          <w:ilvl w:val="0"/>
+          <w:numId w:val="2"/>
+        </w:numPr>
+        <w:rPr>
+          <w:b/>
+          <w:sz w:val="36"/>
+        </w:rPr>
+      </w:pPr>
+      <w:r>
+        <w:rPr>
+          <w:sz w:val="36"/>
+        </w:rPr>
+        <w:t>Consultar</w:t>
+      </w:r>
+    </w:p>
+    <w:p>
+      <w:pPr>
+        <w:rPr>
+          <w:b/>
+          <w:sz w:val="48"/>
+        </w:rPr>
+      </w:pPr>
+    </w:p>
+    <w:p>
+      <w:pPr>
+        <w:rPr>
+          <w:b/>
+          <w:sz w:val="48"/>
+        </w:rPr>
+      </w:pPr>
+      <w:r>
+        <w:rPr>
+          <w:b/>
+          <w:sz w:val="48"/>
+        </w:rPr>
+        <w:t>REPORTES</w:t>
+      </w:r>
+    </w:p>
+    <w:p>
+      <w:pPr>
+        <w:pStyle w:val="Prrafodelista"/>
+        <w:numPr>
+          <w:ilvl w:val="0"/>
+          <w:numId w:val="2"/>
+        </w:numPr>
+        <w:rPr>
+          <w:b/>
+          <w:sz w:val="36"/>
+        </w:rPr>
+      </w:pPr>
+      <w:r>
+        <w:rPr>
+          <w:sz w:val="36"/>
+        </w:rPr>
+        <w:t>Vistas</w:t>
+      </w:r>
+    </w:p>
+    <w:p>
+      <w:pPr>
+        <w:pStyle w:val="Prrafodelista"/>
+        <w:numPr>
+          <w:ilvl w:val="0"/>
+          <w:numId w:val="2"/>
+        </w:numPr>
+        <w:rPr>
+          <w:b/>
+          <w:sz w:val="36"/>
+        </w:rPr>
+      </w:pPr>
+      <w:r>
+        <w:rPr>
+          <w:sz w:val="36"/>
+        </w:rPr>
+        <w:t>Nombre de reportes</w:t>
+      </w:r>
+    </w:p>
+    <w:p>
+      <w:pPr>
+        <w:pStyle w:val="Prrafodelista"/>
+        <w:numPr>
+          <w:ilvl w:val="0"/>
+          <w:numId w:val="2"/>
+        </w:numPr>
+        <w:rPr>
+          <w:b/>
+          <w:sz w:val="36"/>
+        </w:rPr>
+      </w:pPr>
+      <w:r>
+        <w:rPr>
+          <w:sz w:val="36"/>
+        </w:rPr>
+        <w:t>Agregar Reportes</w:t>
+      </w:r>
+      <w:bookmarkStart w:id="0" w:name="_GoBack"/>
+      <w:bookmarkEnd w:id="0"/>
     </w:p>
     <w:p>
       <w:pPr>
@@ -407,7 +586,7 @@
 
 <file path=word/numbering.xml><?xml version="1.0" encoding="utf-8"?>
 <w:numbering xmlns:wpc="http://schemas.microsoft.com/office/word/2010/wordprocessingCanvas" xmlns:mc="http://schemas.openxmlformats.org/markup-compatibility/2006" xmlns:o="urn:schemas-microsoft-com:office:office" xmlns:r="http://schemas.openxmlformats.org/officeDocument/2006/relationships" xmlns:m="http://schemas.openxmlformats.org/officeDocument/2006/math" xmlns:v="urn:schemas-microsoft-com:vml" xmlns:wp14="http://schemas.microsoft.com/office/word/2010/wordprocessingDrawing" xmlns:wp="http://schemas.openxmlformats.org/drawingml/2006/wordprocessingDrawing" xmlns:w10="urn:schemas-microsoft-com:office:word" xmlns:w="http://schemas.openxmlformats.org/wordprocessingml/2006/main" xmlns:w14="http://schemas.microsoft.com/office/word/2010/wordml" xmlns:w15="http://schemas.microsoft.com/office/word/2012/wordml" xmlns:wpg="http://schemas.microsoft.com/office/word/2010/wordprocessingGroup" xmlns:wpi="http://schemas.microsoft.com/office/word/2010/wordprocessingInk" xmlns:wne="http://schemas.microsoft.com/office/word/2006/wordml" xmlns:wps="http://schemas.microsoft.com/office/word/2010/wordprocessingShape" mc:Ignorable="w14 w15 wp14">
-  <w:abstractNum w:abstractNumId="0" w15:restartNumberingAfterBreak="0">
+  <w:abstractNum w:abstractNumId="0">
     <w:nsid w:val="27ED5DAE"/>
     <w:multiLevelType w:val="hybridMultilevel"/>
     <w:tmpl w:val="70CA61A2"/>
@@ -520,7 +699,7 @@
       </w:rPr>
     </w:lvl>
   </w:abstractNum>
-  <w:abstractNum w:abstractNumId="1" w15:restartNumberingAfterBreak="0">
+  <w:abstractNum w:abstractNumId="1">
     <w:nsid w:val="464F122E"/>
     <w:multiLevelType w:val="hybridMultilevel"/>
     <w:tmpl w:val="51BAC4F2"/>
@@ -1039,13 +1218,13 @@
       <w:lang w:val="es-GT"/>
     </w:rPr>
   </w:style>
-  <w:style w:type="character" w:default="1" w:styleId="DefaultParagraphFont">
+  <w:style w:type="character" w:default="1" w:styleId="Fuentedeprrafopredeter">
     <w:name w:val="Default Paragraph Font"/>
     <w:uiPriority w:val="1"/>
     <w:semiHidden/>
     <w:unhideWhenUsed/>
   </w:style>
-  <w:style w:type="table" w:default="1" w:styleId="TableNormal">
+  <w:style w:type="table" w:default="1" w:styleId="Tablanormal">
     <w:name w:val="Normal Table"/>
     <w:uiPriority w:val="99"/>
     <w:semiHidden/>
@@ -1060,13 +1239,13 @@
       </w:tblCellMar>
     </w:tblPr>
   </w:style>
-  <w:style w:type="numbering" w:default="1" w:styleId="NoList">
+  <w:style w:type="numbering" w:default="1" w:styleId="Sinlista">
     <w:name w:val="No List"/>
     <w:uiPriority w:val="99"/>
     <w:semiHidden/>
     <w:unhideWhenUsed/>
   </w:style>
-  <w:style w:type="paragraph" w:styleId="ListParagraph">
+  <w:style w:type="paragraph" w:styleId="Prrafodelista">
     <w:name w:val="List Paragraph"/>
     <w:basedOn w:val="Normal"/>
     <w:uiPriority w:val="34"/>

</xml_diff>